<commit_message>
Adding Final HTML5 Landing Page
</commit_message>
<xml_diff>
--- a/module-11/tracy-Module_11_Assignment_2.docx
+++ b/module-11/tracy-Module_11_Assignment_2.docx
@@ -91,6 +91,29 @@
       <w:r>
         <w:t>Web Browser Development Tools</w:t>
       </w:r>
+    </w:p>
+    <w:p>
+      <w:pPr>
+        <w:spacing w:after="0"/>
+      </w:pPr>
+    </w:p>
+    <w:p>
+      <w:pPr>
+        <w:spacing w:after="0"/>
+      </w:pPr>
+      <w:hyperlink r:id="rId6" w:history="1">
+        <w:r>
+          <w:rPr>
+            <w:rStyle w:val="Hyperlink"/>
+          </w:rPr>
+          <w:t>Angie Tracy's CSD 340 Landing Page (atracy23.github.io)</w:t>
+        </w:r>
+      </w:hyperlink>
+    </w:p>
+    <w:p>
+      <w:pPr>
+        <w:spacing w:after="0"/>
+      </w:pPr>
     </w:p>
     <w:p>
       <w:pPr>
@@ -123,7 +146,7 @@
                     </pic:cNvPicPr>
                   </pic:nvPicPr>
                   <pic:blipFill>
-                    <a:blip r:embed="rId6" cstate="print">
+                    <a:blip r:embed="rId7" cstate="print">
                       <a:extLst>
                         <a:ext uri="{28A0092B-C50C-407E-A947-70E740481C1C}">
                           <a14:useLocalDpi xmlns:a14="http://schemas.microsoft.com/office/drawing/2010/main" val="0"/>
@@ -939,6 +962,18 @@
     <w:unhideWhenUsed/>
     <w:rsid w:val="001F589F"/>
   </w:style>
+  <w:style w:type="character" w:styleId="Hyperlink">
+    <w:name w:val="Hyperlink"/>
+    <w:basedOn w:val="DefaultParagraphFont"/>
+    <w:uiPriority w:val="99"/>
+    <w:semiHidden/>
+    <w:unhideWhenUsed/>
+    <w:rsid w:val="00F15989"/>
+    <w:rPr>
+      <w:color w:val="0000FF"/>
+      <w:u w:val="single"/>
+    </w:rPr>
+  </w:style>
 </w:styles>
 </file>
 

</xml_diff>